<commit_message>
add pract 1,2 report, add lab 1 report
</commit_message>
<xml_diff>
--- a/Практика/Онищенко Николай/Онищенко_ПР2.docx
+++ b/Практика/Онищенко Николай/Онищенко_ПР2.docx
@@ -5,50 +5,10 @@
     <w:p>
       <w:r>
         <w:drawing>
-          <wp:inline distT="0" distB="0" distL="0" distR="0" wp14:anchorId="0D9B01DB" wp14:editId="11DADBD8">
-            <wp:extent cx="998307" cy="1005927"/>
-            <wp:effectExtent l="0" t="0" r="0" b="3810"/>
+          <wp:inline distT="0" distB="0" distL="0" distR="0" wp14:anchorId="1954FFAB" wp14:editId="5362FAD9">
+            <wp:extent cx="1021168" cy="975445"/>
+            <wp:effectExtent l="0" t="0" r="7620" b="0"/>
             <wp:docPr id="1" name="Рисунок 1"/>
-            <wp:cNvGraphicFramePr>
-              <a:graphicFrameLocks xmlns:a="http://schemas.openxmlformats.org/drawingml/2006/main" noChangeAspect="1"/>
-            </wp:cNvGraphicFramePr>
-            <a:graphic xmlns:a="http://schemas.openxmlformats.org/drawingml/2006/main">
-              <a:graphicData uri="http://schemas.openxmlformats.org/drawingml/2006/picture">
-                <pic:pic xmlns:pic="http://schemas.openxmlformats.org/drawingml/2006/picture">
-                  <pic:nvPicPr>
-                    <pic:cNvPr id="1" name=""/>
-                    <pic:cNvPicPr/>
-                  </pic:nvPicPr>
-                  <pic:blipFill>
-                    <a:blip r:embed="rId4"/>
-                    <a:stretch>
-                      <a:fillRect/>
-                    </a:stretch>
-                  </pic:blipFill>
-                  <pic:spPr>
-                    <a:xfrm>
-                      <a:off x="0" y="0"/>
-                      <a:ext cx="998307" cy="1005927"/>
-                    </a:xfrm>
-                    <a:prstGeom prst="rect">
-                      <a:avLst/>
-                    </a:prstGeom>
-                  </pic:spPr>
-                </pic:pic>
-              </a:graphicData>
-            </a:graphic>
-          </wp:inline>
-        </w:drawing>
-      </w:r>
-    </w:p>
-    <w:p/>
-    <w:p>
-      <w:r>
-        <w:drawing>
-          <wp:inline distT="0" distB="0" distL="0" distR="0" wp14:anchorId="0350EBC8" wp14:editId="5FA6E201">
-            <wp:extent cx="1021168" cy="1013548"/>
-            <wp:effectExtent l="0" t="0" r="7620" b="0"/>
-            <wp:docPr id="3" name="Рисунок 3"/>
             <wp:cNvGraphicFramePr>
               <a:graphicFrameLocks xmlns:a="http://schemas.openxmlformats.org/drawingml/2006/main" noChangeAspect="1"/>
             </wp:cNvGraphicFramePr>
@@ -68,7 +28,7 @@
                   <pic:spPr>
                     <a:xfrm>
                       <a:off x="0" y="0"/>
-                      <a:ext cx="1021168" cy="1013548"/>
+                      <a:ext cx="1021168" cy="975445"/>
                     </a:xfrm>
                     <a:prstGeom prst="rect">
                       <a:avLst/>
@@ -80,6 +40,124 @@
           </wp:inline>
         </w:drawing>
       </w:r>
+    </w:p>
+    <w:p/>
+    <w:p>
+      <w:r>
+        <w:rPr>
+          <w:rFonts w:ascii="Arial" w:hAnsi="Arial" w:cs="Arial"/>
+          <w:noProof/>
+          <w:lang w:eastAsia="ru-RU"/>
+        </w:rPr>
+        <w:drawing>
+          <wp:anchor distT="0" distB="0" distL="114300" distR="114300" simplePos="0" relativeHeight="251659264" behindDoc="0" locked="0" layoutInCell="1" allowOverlap="1" wp14:anchorId="0EC7093F" wp14:editId="04BA768E">
+            <wp:simplePos x="0" y="0"/>
+            <wp:positionH relativeFrom="margin">
+              <wp:align>left</wp:align>
+            </wp:positionH>
+            <wp:positionV relativeFrom="paragraph">
+              <wp:posOffset>288925</wp:posOffset>
+            </wp:positionV>
+            <wp:extent cx="535940" cy="518160"/>
+            <wp:effectExtent l="0" t="0" r="0" b="0"/>
+            <wp:wrapSquare wrapText="bothSides"/>
+            <wp:docPr id="23" name="Рисунок 23"/>
+            <wp:cNvGraphicFramePr>
+              <a:graphicFrameLocks xmlns:a="http://schemas.openxmlformats.org/drawingml/2006/main" noChangeAspect="1"/>
+            </wp:cNvGraphicFramePr>
+            <a:graphic xmlns:a="http://schemas.openxmlformats.org/drawingml/2006/main">
+              <a:graphicData uri="http://schemas.openxmlformats.org/drawingml/2006/picture">
+                <pic:pic xmlns:pic="http://schemas.openxmlformats.org/drawingml/2006/picture">
+                  <pic:nvPicPr>
+                    <pic:cNvPr id="1" name=""/>
+                    <pic:cNvPicPr/>
+                  </pic:nvPicPr>
+                  <pic:blipFill rotWithShape="1">
+                    <a:blip r:embed="rId6">
+                      <a:extLst>
+                        <a:ext uri="{28A0092B-C50C-407E-A947-70E740481C1C}">
+                          <a14:useLocalDpi xmlns:a14="http://schemas.microsoft.com/office/drawing/2010/main" val="0"/>
+                        </a:ext>
+                      </a:extLst>
+                    </a:blip>
+                    <a:srcRect l="29546" t="12549" r="56363" b="71764"/>
+                    <a:stretch/>
+                  </pic:blipFill>
+                  <pic:spPr bwMode="auto">
+                    <a:xfrm>
+                      <a:off x="0" y="0"/>
+                      <a:ext cx="535940" cy="518160"/>
+                    </a:xfrm>
+                    <a:prstGeom prst="rect">
+                      <a:avLst/>
+                    </a:prstGeom>
+                    <a:ln>
+                      <a:noFill/>
+                    </a:ln>
+                    <a:extLst>
+                      <a:ext uri="{53640926-AAD7-44D8-BBD7-CCE9431645EC}">
+                        <a14:shadowObscured xmlns:a14="http://schemas.microsoft.com/office/drawing/2010/main"/>
+                      </a:ext>
+                    </a:extLst>
+                  </pic:spPr>
+                </pic:pic>
+              </a:graphicData>
+            </a:graphic>
+            <wp14:sizeRelH relativeFrom="margin">
+              <wp14:pctWidth>0</wp14:pctWidth>
+            </wp14:sizeRelH>
+            <wp14:sizeRelV relativeFrom="margin">
+              <wp14:pctHeight>0</wp14:pctHeight>
+            </wp14:sizeRelV>
+          </wp:anchor>
+        </w:drawing>
+      </w:r>
+      <w:r>
+        <w:t xml:space="preserve">2я практика </w:t>
+      </w:r>
+    </w:p>
+    <w:p/>
+    <w:p/>
+    <w:p>
+      <w:r>
+        <w:drawing>
+          <wp:inline distT="0" distB="0" distL="0" distR="0" wp14:anchorId="55FA665E" wp14:editId="1A9F6A42">
+            <wp:extent cx="1059272" cy="1028789"/>
+            <wp:effectExtent l="0" t="0" r="7620" b="0"/>
+            <wp:docPr id="4" name="Рисунок 4"/>
+            <wp:cNvGraphicFramePr>
+              <a:graphicFrameLocks xmlns:a="http://schemas.openxmlformats.org/drawingml/2006/main" noChangeAspect="1"/>
+            </wp:cNvGraphicFramePr>
+            <a:graphic xmlns:a="http://schemas.openxmlformats.org/drawingml/2006/main">
+              <a:graphicData uri="http://schemas.openxmlformats.org/drawingml/2006/picture">
+                <pic:pic xmlns:pic="http://schemas.openxmlformats.org/drawingml/2006/picture">
+                  <pic:nvPicPr>
+                    <pic:cNvPr id="1" name=""/>
+                    <pic:cNvPicPr/>
+                  </pic:nvPicPr>
+                  <pic:blipFill>
+                    <a:blip r:embed="rId7"/>
+                    <a:stretch>
+                      <a:fillRect/>
+                    </a:stretch>
+                  </pic:blipFill>
+                  <pic:spPr>
+                    <a:xfrm>
+                      <a:off x="0" y="0"/>
+                      <a:ext cx="1059272" cy="1028789"/>
+                    </a:xfrm>
+                    <a:prstGeom prst="rect">
+                      <a:avLst/>
+                    </a:prstGeom>
+                  </pic:spPr>
+                </pic:pic>
+              </a:graphicData>
+            </a:graphic>
+          </wp:inline>
+        </w:drawing>
+      </w:r>
+    </w:p>
+    <w:p>
       <w:bookmarkStart w:id="0" w:name="_GoBack"/>
       <w:bookmarkEnd w:id="0"/>
     </w:p>
@@ -91,6 +169,181 @@
     </w:sectPr>
   </w:body>
 </w:document>
+</file>
+
+<file path=word/numbering.xml><?xml version="1.0" encoding="utf-8"?>
+<w:numbering xmlns:wpc="http://schemas.microsoft.com/office/word/2010/wordprocessingCanvas" xmlns:cx="http://schemas.microsoft.com/office/drawing/2014/chartex" xmlns:mc="http://schemas.openxmlformats.org/markup-compatibility/2006" xmlns:o="urn:schemas-microsoft-com:office:office" xmlns:r="http://schemas.openxmlformats.org/officeDocument/2006/relationships" xmlns:m="http://schemas.openxmlformats.org/officeDocument/2006/math" xmlns:v="urn:schemas-microsoft-com:vml" xmlns:wp14="http://schemas.microsoft.com/office/word/2010/wordprocessingDrawing" xmlns:wp="http://schemas.openxmlformats.org/drawingml/2006/wordprocessingDrawing" xmlns:w10="urn:schemas-microsoft-com:office:word" xmlns:w="http://schemas.openxmlformats.org/wordprocessingml/2006/main" xmlns:w14="http://schemas.microsoft.com/office/word/2010/wordml" xmlns:w15="http://schemas.microsoft.com/office/word/2012/wordml" xmlns:w16se="http://schemas.microsoft.com/office/word/2015/wordml/symex" xmlns:wpg="http://schemas.microsoft.com/office/word/2010/wordprocessingGroup" xmlns:wpi="http://schemas.microsoft.com/office/word/2010/wordprocessingInk" xmlns:wne="http://schemas.microsoft.com/office/word/2006/wordml" xmlns:wps="http://schemas.microsoft.com/office/word/2010/wordprocessingShape" mc:Ignorable="w14 w15 w16se wp14">
+  <w:numPicBullet w:numPicBulletId="0">
+    <w:pict>
+      <v:shapetype id="_x0000_t75" coordsize="21600,21600" o:spt="75" o:preferrelative="t" path="m@4@5l@4@11@9@11@9@5xe" filled="f" stroked="f">
+        <v:stroke joinstyle="miter"/>
+        <v:formulas>
+          <v:f eqn="if lineDrawn pixelLineWidth 0"/>
+          <v:f eqn="sum @0 1 0"/>
+          <v:f eqn="sum 0 0 @1"/>
+          <v:f eqn="prod @2 1 2"/>
+          <v:f eqn="prod @3 21600 pixelWidth"/>
+          <v:f eqn="prod @3 21600 pixelHeight"/>
+          <v:f eqn="sum @0 0 1"/>
+          <v:f eqn="prod @6 1 2"/>
+          <v:f eqn="prod @7 21600 pixelWidth"/>
+          <v:f eqn="sum @8 21600 0"/>
+          <v:f eqn="prod @7 21600 pixelHeight"/>
+          <v:f eqn="sum @10 21600 0"/>
+        </v:formulas>
+        <v:path o:extrusionok="f" gradientshapeok="t" o:connecttype="rect"/>
+        <o:lock v:ext="edit" aspectratio="t"/>
+      </v:shapetype>
+      <v:shape id="Рисунок 6" o:spid="_x0000_i1029" type="#_x0000_t75" style="width:60pt;height:57.6pt;flip:x;visibility:visible;mso-wrap-style:square" o:bullet="t">
+        <v:imagedata r:id="rId1" o:title=""/>
+      </v:shape>
+    </w:pict>
+  </w:numPicBullet>
+  <w:abstractNum w:abstractNumId="0" w15:restartNumberingAfterBreak="0">
+    <w:nsid w:val="0E020E3D"/>
+    <w:multiLevelType w:val="hybridMultilevel"/>
+    <w:tmpl w:val="B3927942"/>
+    <w:lvl w:ilvl="0" w:tplc="42AC46AA">
+      <w:start w:val="1"/>
+      <w:numFmt w:val="bullet"/>
+      <w:lvlText w:val=""/>
+      <w:lvlPicBulletId w:val="0"/>
+      <w:lvlJc w:val="left"/>
+      <w:pPr>
+        <w:tabs>
+          <w:tab w:val="num" w:pos="720"/>
+        </w:tabs>
+        <w:ind w:left="720" w:hanging="360"/>
+      </w:pPr>
+      <w:rPr>
+        <w:rFonts w:ascii="Symbol" w:hAnsi="Symbol" w:hint="default"/>
+      </w:rPr>
+    </w:lvl>
+    <w:lvl w:ilvl="1" w:tplc="37D0B8DE" w:tentative="1">
+      <w:start w:val="1"/>
+      <w:numFmt w:val="bullet"/>
+      <w:lvlText w:val=""/>
+      <w:lvlJc w:val="left"/>
+      <w:pPr>
+        <w:tabs>
+          <w:tab w:val="num" w:pos="1440"/>
+        </w:tabs>
+        <w:ind w:left="1440" w:hanging="360"/>
+      </w:pPr>
+      <w:rPr>
+        <w:rFonts w:ascii="Symbol" w:hAnsi="Symbol" w:hint="default"/>
+      </w:rPr>
+    </w:lvl>
+    <w:lvl w:ilvl="2" w:tplc="C84A4CFA" w:tentative="1">
+      <w:start w:val="1"/>
+      <w:numFmt w:val="bullet"/>
+      <w:lvlText w:val=""/>
+      <w:lvlJc w:val="left"/>
+      <w:pPr>
+        <w:tabs>
+          <w:tab w:val="num" w:pos="2160"/>
+        </w:tabs>
+        <w:ind w:left="2160" w:hanging="360"/>
+      </w:pPr>
+      <w:rPr>
+        <w:rFonts w:ascii="Symbol" w:hAnsi="Symbol" w:hint="default"/>
+      </w:rPr>
+    </w:lvl>
+    <w:lvl w:ilvl="3" w:tplc="71E01BEC" w:tentative="1">
+      <w:start w:val="1"/>
+      <w:numFmt w:val="bullet"/>
+      <w:lvlText w:val=""/>
+      <w:lvlJc w:val="left"/>
+      <w:pPr>
+        <w:tabs>
+          <w:tab w:val="num" w:pos="2880"/>
+        </w:tabs>
+        <w:ind w:left="2880" w:hanging="360"/>
+      </w:pPr>
+      <w:rPr>
+        <w:rFonts w:ascii="Symbol" w:hAnsi="Symbol" w:hint="default"/>
+      </w:rPr>
+    </w:lvl>
+    <w:lvl w:ilvl="4" w:tplc="8FF4194E" w:tentative="1">
+      <w:start w:val="1"/>
+      <w:numFmt w:val="bullet"/>
+      <w:lvlText w:val=""/>
+      <w:lvlJc w:val="left"/>
+      <w:pPr>
+        <w:tabs>
+          <w:tab w:val="num" w:pos="3600"/>
+        </w:tabs>
+        <w:ind w:left="3600" w:hanging="360"/>
+      </w:pPr>
+      <w:rPr>
+        <w:rFonts w:ascii="Symbol" w:hAnsi="Symbol" w:hint="default"/>
+      </w:rPr>
+    </w:lvl>
+    <w:lvl w:ilvl="5" w:tplc="3BE4EFA0" w:tentative="1">
+      <w:start w:val="1"/>
+      <w:numFmt w:val="bullet"/>
+      <w:lvlText w:val=""/>
+      <w:lvlJc w:val="left"/>
+      <w:pPr>
+        <w:tabs>
+          <w:tab w:val="num" w:pos="4320"/>
+        </w:tabs>
+        <w:ind w:left="4320" w:hanging="360"/>
+      </w:pPr>
+      <w:rPr>
+        <w:rFonts w:ascii="Symbol" w:hAnsi="Symbol" w:hint="default"/>
+      </w:rPr>
+    </w:lvl>
+    <w:lvl w:ilvl="6" w:tplc="5E66D12C" w:tentative="1">
+      <w:start w:val="1"/>
+      <w:numFmt w:val="bullet"/>
+      <w:lvlText w:val=""/>
+      <w:lvlJc w:val="left"/>
+      <w:pPr>
+        <w:tabs>
+          <w:tab w:val="num" w:pos="5040"/>
+        </w:tabs>
+        <w:ind w:left="5040" w:hanging="360"/>
+      </w:pPr>
+      <w:rPr>
+        <w:rFonts w:ascii="Symbol" w:hAnsi="Symbol" w:hint="default"/>
+      </w:rPr>
+    </w:lvl>
+    <w:lvl w:ilvl="7" w:tplc="41EC498A" w:tentative="1">
+      <w:start w:val="1"/>
+      <w:numFmt w:val="bullet"/>
+      <w:lvlText w:val=""/>
+      <w:lvlJc w:val="left"/>
+      <w:pPr>
+        <w:tabs>
+          <w:tab w:val="num" w:pos="5760"/>
+        </w:tabs>
+        <w:ind w:left="5760" w:hanging="360"/>
+      </w:pPr>
+      <w:rPr>
+        <w:rFonts w:ascii="Symbol" w:hAnsi="Symbol" w:hint="default"/>
+      </w:rPr>
+    </w:lvl>
+    <w:lvl w:ilvl="8" w:tplc="A126D892" w:tentative="1">
+      <w:start w:val="1"/>
+      <w:numFmt w:val="bullet"/>
+      <w:lvlText w:val=""/>
+      <w:lvlJc w:val="left"/>
+      <w:pPr>
+        <w:tabs>
+          <w:tab w:val="num" w:pos="6480"/>
+        </w:tabs>
+        <w:ind w:left="6480" w:hanging="360"/>
+      </w:pPr>
+      <w:rPr>
+        <w:rFonts w:ascii="Symbol" w:hAnsi="Symbol" w:hint="default"/>
+      </w:rPr>
+    </w:lvl>
+  </w:abstractNum>
+  <w:num w:numId="1">
+    <w:abstractNumId w:val="0"/>
+  </w:num>
+</w:numbering>
 </file>
 
 <file path=word/styles.xml><?xml version="1.0" encoding="utf-8"?>
@@ -514,6 +767,17 @@
     <w:semiHidden/>
     <w:unhideWhenUsed/>
   </w:style>
+  <w:style w:type="paragraph" w:styleId="a3">
+    <w:name w:val="List Paragraph"/>
+    <w:basedOn w:val="a"/>
+    <w:uiPriority w:val="34"/>
+    <w:qFormat/>
+    <w:rsid w:val="0054162A"/>
+    <w:pPr>
+      <w:ind w:left="720"/>
+      <w:contextualSpacing/>
+    </w:pPr>
+  </w:style>
 </w:styles>
 </file>
 

</xml_diff>